<commit_message>
add information about metrics and other diffs
</commit_message>
<xml_diff>
--- a/docs/ПЗ по входным и выходным данным и ограничениям.docx
+++ b/docs/ПЗ по входным и выходным данным и ограничениям.docx
@@ -91,8 +91,18 @@
                 <w:sz w:val="24"/>
                 <w:szCs w:val="24"/>
               </w:rPr>
-              <w:t>_____________  Д.А. Яшунин</w:t>
+              <w:t xml:space="preserve">_____________  Д.А. </w:t>
             </w:r>
+            <w:proofErr w:type="spellStart"/>
+            <w:r>
+              <w:rPr>
+                <w:rFonts w:ascii="Times New Roman" w:hAnsi="Times New Roman" w:cs="Times New Roman"/>
+                <w:sz w:val="24"/>
+                <w:szCs w:val="24"/>
+              </w:rPr>
+              <w:t>Яшунин</w:t>
+            </w:r>
+            <w:proofErr w:type="spellEnd"/>
           </w:p>
           <w:p>
             <w:pPr>
@@ -202,8 +212,18 @@
                 <w:sz w:val="24"/>
                 <w:szCs w:val="24"/>
               </w:rPr>
-              <w:t>_____________  Н.В. Старостин</w:t>
+              <w:t xml:space="preserve">_____________  Н.В. </w:t>
             </w:r>
+            <w:proofErr w:type="spellStart"/>
+            <w:r>
+              <w:rPr>
+                <w:rFonts w:ascii="Times New Roman" w:hAnsi="Times New Roman" w:cs="Times New Roman"/>
+                <w:sz w:val="24"/>
+                <w:szCs w:val="24"/>
+              </w:rPr>
+              <w:t>Старостин</w:t>
+            </w:r>
+            <w:proofErr w:type="spellEnd"/>
           </w:p>
           <w:p>
             <w:pPr>
@@ -279,7 +299,7 @@
           <w:szCs w:val="24"/>
           <w:lang w:val="ru-RU"/>
         </w:rPr>
-        <w:t>Пояснительная записка № 1</w:t>
+        <w:t>Пояснительная записка</w:t>
       </w:r>
     </w:p>
     <w:p>
@@ -335,26 +355,7 @@
           <w:sz w:val="24"/>
           <w:szCs w:val="24"/>
         </w:rPr>
-        <w:t>RGB</w:t>
-      </w:r>
-      <w:r>
-        <w:rPr>
-          <w:rFonts w:ascii="Times New Roman" w:hAnsi="Times New Roman" w:cs="Times New Roman"/>
-          <w:b/>
-          <w:sz w:val="24"/>
-          <w:szCs w:val="24"/>
-          <w:lang w:val="ru-RU"/>
-        </w:rPr>
-        <w:t>-</w:t>
-      </w:r>
-      <w:r>
-        <w:rPr>
-          <w:rFonts w:ascii="Times New Roman" w:hAnsi="Times New Roman" w:cs="Times New Roman"/>
-          <w:b/>
-          <w:sz w:val="24"/>
-          <w:szCs w:val="24"/>
-        </w:rPr>
-        <w:t>D</w:t>
+        <w:t>RGBD</w:t>
       </w:r>
       <w:r>
         <w:rPr>
@@ -390,6 +391,7 @@
         </w:rPr>
         <w:t>(Шифр ПО «</w:t>
       </w:r>
+      <w:proofErr w:type="spellStart"/>
       <w:r>
         <w:rPr>
           <w:rFonts w:ascii="Times New Roman" w:hAnsi="Times New Roman" w:cs="Times New Roman"/>
@@ -399,6 +401,7 @@
         </w:rPr>
         <w:t>DeepFR</w:t>
       </w:r>
+      <w:proofErr w:type="spellEnd"/>
       <w:r>
         <w:rPr>
           <w:rFonts w:ascii="Times New Roman" w:hAnsi="Times New Roman" w:cs="Times New Roman"/>
@@ -718,7 +721,7 @@
           <w:sz w:val="24"/>
           <w:szCs w:val="24"/>
         </w:rPr>
-        <w:t>RGB</w:t>
+        <w:t>RGBD</w:t>
       </w:r>
       <w:r>
         <w:rPr>
@@ -728,8 +731,9 @@
           <w:szCs w:val="24"/>
           <w:lang w:val="ru-RU"/>
         </w:rPr>
-        <w:t>-</w:t>
-      </w:r>
+        <w:t xml:space="preserve"> камеры, которое будет обрабатывать ПО «</w:t>
+      </w:r>
+      <w:proofErr w:type="spellStart"/>
       <w:r>
         <w:rPr>
           <w:rFonts w:ascii="Times New Roman" w:hAnsi="Times New Roman" w:cs="Times New Roman"/>
@@ -737,27 +741,9 @@
           <w:sz w:val="24"/>
           <w:szCs w:val="24"/>
         </w:rPr>
-        <w:t>D</w:t>
-      </w:r>
-      <w:r>
-        <w:rPr>
-          <w:rFonts w:ascii="Times New Roman" w:hAnsi="Times New Roman" w:cs="Times New Roman"/>
-          <w:bCs/>
-          <w:sz w:val="24"/>
-          <w:szCs w:val="24"/>
-          <w:lang w:val="ru-RU"/>
-        </w:rPr>
-        <w:t xml:space="preserve"> камеры, которое будет обрабатывать ПО «</w:t>
-      </w:r>
-      <w:r>
-        <w:rPr>
-          <w:rFonts w:ascii="Times New Roman" w:hAnsi="Times New Roman" w:cs="Times New Roman"/>
-          <w:bCs/>
-          <w:sz w:val="24"/>
-          <w:szCs w:val="24"/>
-        </w:rPr>
         <w:t>DeepFR</w:t>
       </w:r>
+      <w:proofErr w:type="spellEnd"/>
       <w:r>
         <w:rPr>
           <w:rFonts w:ascii="Times New Roman" w:hAnsi="Times New Roman" w:cs="Times New Roman"/>
@@ -924,7 +910,14 @@
           <w:rFonts w:ascii="Times New Roman" w:hAnsi="Times New Roman" w:cs="Times New Roman"/>
           <w:lang w:val="ru-RU"/>
         </w:rPr>
-        <w:t>0.2 – 2 метра от камеры.</w:t>
+        <w:t>0.5 – 1</w:t>
+      </w:r>
+      <w:r>
+        <w:rPr>
+          <w:rFonts w:ascii="Times New Roman" w:hAnsi="Times New Roman" w:cs="Times New Roman"/>
+          <w:lang w:val="ru-RU"/>
+        </w:rPr>
+        <w:t xml:space="preserve"> метра от камеры.</w:t>
       </w:r>
       <w:r>
         <w:rPr>
@@ -938,7 +931,14 @@
           <w:rFonts w:ascii="Times New Roman" w:hAnsi="Times New Roman" w:cs="Times New Roman"/>
           <w:lang w:val="ru-RU"/>
         </w:rPr>
-        <w:t>Должна о</w:t>
+        <w:t>Должны</w:t>
+      </w:r>
+      <w:r>
+        <w:rPr>
+          <w:rFonts w:ascii="Times New Roman" w:hAnsi="Times New Roman" w:cs="Times New Roman"/>
+          <w:lang w:val="ru-RU"/>
+        </w:rPr>
+        <w:t xml:space="preserve"> о</w:t>
       </w:r>
       <w:r>
         <w:rPr>
@@ -1053,20 +1053,134 @@
           <w:rFonts w:ascii="Times New Roman" w:eastAsia="Times New Roman" w:hAnsi="Times New Roman" w:cs="Times New Roman"/>
           <w:sz w:val="24"/>
           <w:szCs w:val="24"/>
-          <w:highlight w:val="yellow"/>
-          <w:lang w:val="ru-RU"/>
-        </w:rPr>
-      </w:pPr>
-      <w:r>
-        <w:rPr>
-          <w:rFonts w:ascii="Times New Roman" w:hAnsi="Times New Roman" w:cs="Times New Roman"/>
-          <w:sz w:val="24"/>
-          <w:szCs w:val="24"/>
-          <w:highlight w:val="yellow"/>
-          <w:shd w:val="clear" w:color="auto" w:fill="FFFFFF"/>
-          <w:lang w:val="ru-RU"/>
-        </w:rPr>
-        <w:t>детекция</w:t>
+          <w:lang w:val="ru-RU"/>
+        </w:rPr>
+      </w:pPr>
+      <w:r>
+        <w:rPr>
+          <w:rFonts w:ascii="Times New Roman" w:eastAsia="Times New Roman" w:hAnsi="Times New Roman" w:cs="Times New Roman"/>
+          <w:sz w:val="24"/>
+          <w:szCs w:val="24"/>
+          <w:lang w:val="ru-RU"/>
+        </w:rPr>
+        <w:t xml:space="preserve">Для </w:t>
+      </w:r>
+      <w:proofErr w:type="spellStart"/>
+      <w:r>
+        <w:rPr>
+          <w:rFonts w:ascii="Times New Roman" w:eastAsia="Times New Roman" w:hAnsi="Times New Roman" w:cs="Times New Roman"/>
+          <w:sz w:val="24"/>
+          <w:szCs w:val="24"/>
+          <w:lang w:val="ru-RU"/>
+        </w:rPr>
+        <w:t>детекции</w:t>
+      </w:r>
+      <w:proofErr w:type="spellEnd"/>
+      <w:r>
+        <w:rPr>
+          <w:rFonts w:ascii="Times New Roman" w:eastAsia="Times New Roman" w:hAnsi="Times New Roman" w:cs="Times New Roman"/>
+          <w:sz w:val="24"/>
+          <w:szCs w:val="24"/>
+          <w:lang w:val="ru-RU"/>
+        </w:rPr>
+        <w:t xml:space="preserve"> лиц: </w:t>
+      </w:r>
+    </w:p>
+    <w:p>
+      <w:pPr>
+        <w:spacing w:after="0" w:line="360" w:lineRule="auto"/>
+        <w:ind w:left="1440"/>
+        <w:rPr>
+          <w:rFonts w:ascii="Times New Roman" w:eastAsia="Times New Roman" w:hAnsi="Times New Roman" w:cs="Times New Roman"/>
+          <w:sz w:val="24"/>
+          <w:szCs w:val="24"/>
+          <w:lang w:val="ru-RU"/>
+        </w:rPr>
+      </w:pPr>
+      <w:r>
+        <w:rPr>
+          <w:rFonts w:ascii="Times New Roman" w:eastAsia="Times New Roman" w:hAnsi="Times New Roman" w:cs="Times New Roman"/>
+          <w:sz w:val="24"/>
+          <w:szCs w:val="24"/>
+          <w:lang w:val="ru-RU"/>
+        </w:rPr>
+        <w:t>- значение</w:t>
+      </w:r>
+      <w:r>
+        <w:rPr>
+          <w:rFonts w:ascii="Times New Roman" w:eastAsia="Times New Roman" w:hAnsi="Times New Roman" w:cs="Times New Roman"/>
+          <w:sz w:val="24"/>
+          <w:szCs w:val="24"/>
+          <w:lang w:val="ru-RU"/>
+        </w:rPr>
+        <w:t xml:space="preserve"> </w:t>
+      </w:r>
+      <w:r>
+        <w:rPr>
+          <w:rFonts w:ascii="Times New Roman" w:eastAsia="Times New Roman" w:hAnsi="Times New Roman" w:cs="Times New Roman"/>
+          <w:sz w:val="24"/>
+          <w:szCs w:val="24"/>
+          <w:lang w:val="ru-RU"/>
+        </w:rPr>
+        <w:t>метрики</w:t>
+      </w:r>
+      <w:r>
+        <w:rPr>
+          <w:rFonts w:ascii="Times New Roman" w:eastAsia="Times New Roman" w:hAnsi="Times New Roman" w:cs="Times New Roman"/>
+          <w:sz w:val="24"/>
+          <w:szCs w:val="24"/>
+          <w:lang w:val="ru-RU"/>
+        </w:rPr>
+        <w:t xml:space="preserve"> </w:t>
+      </w:r>
+      <w:proofErr w:type="spellStart"/>
+      <w:r>
+        <w:rPr>
+          <w:rFonts w:ascii="Times New Roman" w:eastAsia="Times New Roman" w:hAnsi="Times New Roman" w:cs="Times New Roman"/>
+          <w:sz w:val="24"/>
+          <w:szCs w:val="24"/>
+        </w:rPr>
+        <w:t>mAP</w:t>
+      </w:r>
+      <w:proofErr w:type="spellEnd"/>
+      <w:r>
+        <w:rPr>
+          <w:rStyle w:val="a8"/>
+          <w:rFonts w:ascii="Times New Roman" w:hAnsi="Times New Roman"/>
+          <w:sz w:val="26"/>
+          <w:szCs w:val="26"/>
+          <w:shd w:val="clear" w:color="auto" w:fill="FFFFFF"/>
+        </w:rPr>
+        <w:footnoteReference w:id="1"/>
+      </w:r>
+      <w:r>
+        <w:rPr>
+          <w:rFonts w:ascii="Times New Roman" w:hAnsi="Times New Roman"/>
+          <w:sz w:val="26"/>
+          <w:szCs w:val="26"/>
+          <w:shd w:val="clear" w:color="auto" w:fill="FFFFFF"/>
+          <w:lang w:val="ru-RU"/>
+        </w:rPr>
+        <w:t xml:space="preserve"> </w:t>
+      </w:r>
+      <w:r>
+        <w:rPr>
+          <w:rFonts w:ascii="Times New Roman" w:hAnsi="Times New Roman"/>
+          <w:sz w:val="26"/>
+          <w:szCs w:val="26"/>
+          <w:shd w:val="clear" w:color="auto" w:fill="FFFFFF"/>
+          <w:lang w:val="ru-RU"/>
+        </w:rPr>
+        <w:t>до</w:t>
+      </w:r>
+      <w:r>
+        <w:rPr>
+          <w:rFonts w:ascii="Times New Roman" w:eastAsia="Times New Roman" w:hAnsi="Times New Roman" w:cs="Times New Roman"/>
+          <w:sz w:val="24"/>
+          <w:szCs w:val="24"/>
+          <w:lang w:val="ru-RU"/>
+        </w:rPr>
+        <w:t>лжно быть не менее 0.8.</w:t>
       </w:r>
     </w:p>
     <w:p>
@@ -1080,21 +1194,169 @@
           <w:rFonts w:ascii="Times New Roman" w:eastAsia="Times New Roman" w:hAnsi="Times New Roman" w:cs="Times New Roman"/>
           <w:sz w:val="24"/>
           <w:szCs w:val="24"/>
+          <w:lang w:val="ru-RU"/>
+        </w:rPr>
+      </w:pPr>
+      <w:r>
+        <w:rPr>
+          <w:rFonts w:ascii="Times New Roman" w:hAnsi="Times New Roman" w:cs="Times New Roman"/>
+          <w:sz w:val="24"/>
+          <w:szCs w:val="24"/>
+          <w:shd w:val="clear" w:color="auto" w:fill="FFFFFF"/>
+          <w:lang w:val="ru-RU"/>
+        </w:rPr>
+        <w:t xml:space="preserve">Для </w:t>
+      </w:r>
+      <w:proofErr w:type="spellStart"/>
+      <w:r>
+        <w:rPr>
+          <w:rFonts w:ascii="Times New Roman" w:hAnsi="Times New Roman" w:cs="Times New Roman"/>
+          <w:sz w:val="24"/>
+          <w:szCs w:val="24"/>
+          <w:shd w:val="clear" w:color="auto" w:fill="FFFFFF"/>
+          <w:lang w:val="ru-RU"/>
+        </w:rPr>
+        <w:t>распознования</w:t>
+      </w:r>
+      <w:proofErr w:type="spellEnd"/>
+      <w:r>
+        <w:rPr>
+          <w:rFonts w:ascii="Times New Roman" w:hAnsi="Times New Roman" w:cs="Times New Roman"/>
+          <w:sz w:val="24"/>
+          <w:szCs w:val="24"/>
+          <w:shd w:val="clear" w:color="auto" w:fill="FFFFFF"/>
+          <w:lang w:val="ru-RU"/>
+        </w:rPr>
+        <w:t xml:space="preserve"> лиц: </w:t>
+      </w:r>
+    </w:p>
+    <w:p>
+      <w:pPr>
+        <w:spacing w:after="0" w:line="360" w:lineRule="auto"/>
+        <w:ind w:left="1440"/>
+        <w:rPr>
+          <w:rFonts w:ascii="Times New Roman" w:hAnsi="Times New Roman" w:cs="Times New Roman"/>
+          <w:sz w:val="24"/>
+          <w:szCs w:val="24"/>
+          <w:shd w:val="clear" w:color="auto" w:fill="FFFFFF"/>
+          <w:lang w:val="ru-RU"/>
+        </w:rPr>
+      </w:pPr>
+      <w:r>
+        <w:rPr>
+          <w:rFonts w:ascii="Times New Roman" w:hAnsi="Times New Roman" w:cs="Times New Roman"/>
+          <w:sz w:val="24"/>
+          <w:szCs w:val="24"/>
+          <w:shd w:val="clear" w:color="auto" w:fill="FFFFFF"/>
+          <w:lang w:val="ru-RU"/>
+        </w:rPr>
+        <w:t xml:space="preserve">- значение метрики </w:t>
+      </w:r>
+      <w:proofErr w:type="spellStart"/>
+      <w:r>
+        <w:rPr>
+          <w:rFonts w:ascii="Times New Roman" w:hAnsi="Times New Roman" w:cs="Times New Roman"/>
+          <w:sz w:val="24"/>
+          <w:szCs w:val="24"/>
+          <w:shd w:val="clear" w:color="auto" w:fill="FFFFFF"/>
+        </w:rPr>
+        <w:t>mAP</w:t>
+      </w:r>
+      <w:proofErr w:type="spellEnd"/>
+      <w:r>
+        <w:rPr>
+          <w:rFonts w:ascii="Times New Roman" w:hAnsi="Times New Roman" w:cs="Times New Roman"/>
+          <w:sz w:val="24"/>
+          <w:szCs w:val="24"/>
+          <w:shd w:val="clear" w:color="auto" w:fill="FFFFFF"/>
+          <w:lang w:val="ru-RU"/>
+        </w:rPr>
+        <w:t xml:space="preserve"> должно быть не менее 0.9. </w:t>
+      </w:r>
+      <w:r>
+        <w:rPr>
+          <w:rFonts w:ascii="Times New Roman" w:hAnsi="Times New Roman" w:cs="Times New Roman"/>
+          <w:sz w:val="24"/>
+          <w:szCs w:val="24"/>
           <w:highlight w:val="yellow"/>
-          <w:lang w:val="ru-RU"/>
-        </w:rPr>
-      </w:pPr>
-      <w:r>
-        <w:rPr>
-          <w:rFonts w:ascii="Times New Roman" w:hAnsi="Times New Roman" w:cs="Times New Roman"/>
-          <w:sz w:val="24"/>
-          <w:szCs w:val="24"/>
-          <w:highlight w:val="yellow"/>
-          <w:shd w:val="clear" w:color="auto" w:fill="FFFFFF"/>
-          <w:lang w:val="ru-RU"/>
-        </w:rPr>
-        <w:t>распознование</w:t>
-      </w:r>
+          <w:shd w:val="clear" w:color="auto" w:fill="FFFFFF"/>
+          <w:lang w:val="ru-RU"/>
+        </w:rPr>
+        <w:t>Способ подсчета</w:t>
+      </w:r>
+    </w:p>
+    <w:p>
+      <w:pPr>
+        <w:spacing w:after="0" w:line="360" w:lineRule="auto"/>
+        <w:ind w:left="1440"/>
+        <w:rPr>
+          <w:rFonts w:ascii="Times New Roman" w:hAnsi="Times New Roman" w:cs="Times New Roman"/>
+          <w:sz w:val="24"/>
+          <w:szCs w:val="24"/>
+          <w:shd w:val="clear" w:color="auto" w:fill="FFFFFF"/>
+          <w:lang w:val="ru-RU"/>
+        </w:rPr>
+      </w:pPr>
+      <w:r>
+        <w:rPr>
+          <w:rFonts w:ascii="Times New Roman" w:hAnsi="Times New Roman" w:cs="Times New Roman"/>
+          <w:sz w:val="24"/>
+          <w:szCs w:val="24"/>
+          <w:shd w:val="clear" w:color="auto" w:fill="FFFFFF"/>
+          <w:lang w:val="ru-RU"/>
+        </w:rPr>
+        <w:t xml:space="preserve">- значение метрики </w:t>
+      </w:r>
+      <w:r>
+        <w:rPr>
+          <w:rFonts w:ascii="Times New Roman" w:hAnsi="Times New Roman" w:cs="Times New Roman"/>
+          <w:sz w:val="24"/>
+          <w:szCs w:val="24"/>
+          <w:shd w:val="clear" w:color="auto" w:fill="FFFFFF"/>
+        </w:rPr>
+        <w:t>top</w:t>
+      </w:r>
+      <w:r>
+        <w:rPr>
+          <w:rFonts w:ascii="Times New Roman" w:hAnsi="Times New Roman" w:cs="Times New Roman"/>
+          <w:sz w:val="24"/>
+          <w:szCs w:val="24"/>
+          <w:shd w:val="clear" w:color="auto" w:fill="FFFFFF"/>
+          <w:lang w:val="ru-RU"/>
+        </w:rPr>
+        <w:t xml:space="preserve">-1 </w:t>
+      </w:r>
+      <w:r>
+        <w:rPr>
+          <w:rFonts w:ascii="Times New Roman" w:hAnsi="Times New Roman" w:cs="Times New Roman"/>
+          <w:sz w:val="24"/>
+          <w:szCs w:val="24"/>
+          <w:shd w:val="clear" w:color="auto" w:fill="FFFFFF"/>
+        </w:rPr>
+        <w:t>error</w:t>
+      </w:r>
+      <w:r>
+        <w:rPr>
+          <w:rFonts w:ascii="Times New Roman" w:hAnsi="Times New Roman" w:cs="Times New Roman"/>
+          <w:sz w:val="24"/>
+          <w:szCs w:val="24"/>
+          <w:shd w:val="clear" w:color="auto" w:fill="FFFFFF"/>
+          <w:lang w:val="ru-RU"/>
+        </w:rPr>
+        <w:t xml:space="preserve"> </w:t>
+      </w:r>
+      <w:r>
+        <w:rPr>
+          <w:rFonts w:ascii="Times New Roman" w:hAnsi="Times New Roman" w:cs="Times New Roman"/>
+          <w:sz w:val="24"/>
+          <w:szCs w:val="24"/>
+          <w:shd w:val="clear" w:color="auto" w:fill="FFFFFF"/>
+          <w:lang w:val="ru-RU"/>
+        </w:rPr>
+        <w:t>должно быть не менее 0.5</w:t>
+      </w:r>
+      <w:bookmarkStart w:id="0" w:name="_GoBack"/>
+      <w:bookmarkEnd w:id="0"/>
     </w:p>
     <w:p>
       <w:pPr>
@@ -1107,20 +1369,123 @@
           <w:rFonts w:ascii="Times New Roman" w:eastAsia="Times New Roman" w:hAnsi="Times New Roman" w:cs="Times New Roman"/>
           <w:sz w:val="24"/>
           <w:szCs w:val="24"/>
-          <w:highlight w:val="yellow"/>
-          <w:lang w:val="ru-RU"/>
-        </w:rPr>
-      </w:pPr>
-      <w:r>
-        <w:rPr>
-          <w:rFonts w:ascii="Times New Roman" w:hAnsi="Times New Roman" w:cs="Times New Roman"/>
-          <w:sz w:val="24"/>
-          <w:szCs w:val="24"/>
-          <w:highlight w:val="yellow"/>
-          <w:shd w:val="clear" w:color="auto" w:fill="FFFFFF"/>
-          <w:lang w:val="ru-RU"/>
-        </w:rPr>
-        <w:t>антиспуфинг</w:t>
+          <w:lang w:val="ru-RU"/>
+        </w:rPr>
+      </w:pPr>
+      <w:proofErr w:type="spellStart"/>
+      <w:r>
+        <w:rPr>
+          <w:rFonts w:ascii="Times New Roman" w:hAnsi="Times New Roman" w:cs="Times New Roman"/>
+          <w:sz w:val="24"/>
+          <w:szCs w:val="24"/>
+          <w:shd w:val="clear" w:color="auto" w:fill="FFFFFF"/>
+          <w:lang w:val="ru-RU"/>
+        </w:rPr>
+        <w:t>А</w:t>
+      </w:r>
+      <w:r>
+        <w:rPr>
+          <w:rFonts w:ascii="Times New Roman" w:hAnsi="Times New Roman" w:cs="Times New Roman"/>
+          <w:sz w:val="24"/>
+          <w:szCs w:val="24"/>
+          <w:shd w:val="clear" w:color="auto" w:fill="FFFFFF"/>
+          <w:lang w:val="ru-RU"/>
+        </w:rPr>
+        <w:t>нтиспуфинг</w:t>
+      </w:r>
+      <w:proofErr w:type="spellEnd"/>
+    </w:p>
+    <w:p>
+      <w:pPr>
+        <w:spacing w:after="0" w:line="360" w:lineRule="auto"/>
+        <w:ind w:left="1440"/>
+        <w:rPr>
+          <w:rFonts w:ascii="Times New Roman" w:eastAsia="Times New Roman" w:hAnsi="Times New Roman" w:cs="Times New Roman"/>
+          <w:sz w:val="24"/>
+          <w:szCs w:val="24"/>
+          <w:lang w:val="ru-RU"/>
+        </w:rPr>
+      </w:pPr>
+      <w:r>
+        <w:rPr>
+          <w:rFonts w:ascii="Times New Roman" w:hAnsi="Times New Roman" w:cs="Times New Roman"/>
+          <w:sz w:val="24"/>
+          <w:szCs w:val="24"/>
+          <w:shd w:val="clear" w:color="auto" w:fill="FFFFFF"/>
+          <w:lang w:val="ru-RU"/>
+        </w:rPr>
+        <w:t>- значение метрик EER</w:t>
+      </w:r>
+      <w:r>
+        <w:rPr>
+          <w:rFonts w:ascii="Times New Roman" w:hAnsi="Times New Roman" w:cs="Times New Roman"/>
+          <w:sz w:val="24"/>
+          <w:szCs w:val="24"/>
+          <w:shd w:val="clear" w:color="auto" w:fill="FFFFFF"/>
+          <w:lang w:val="ru-RU"/>
+        </w:rPr>
+        <w:t xml:space="preserve"> и</w:t>
+      </w:r>
+      <w:r>
+        <w:rPr>
+          <w:rFonts w:ascii="Times New Roman" w:hAnsi="Times New Roman" w:cs="Times New Roman"/>
+          <w:sz w:val="24"/>
+          <w:szCs w:val="24"/>
+          <w:shd w:val="clear" w:color="auto" w:fill="FFFFFF"/>
+          <w:lang w:val="ru-RU"/>
+        </w:rPr>
+        <w:t xml:space="preserve"> HTER должно быть не более 0.1</w:t>
+      </w:r>
+      <w:r>
+        <w:rPr>
+          <w:rFonts w:ascii="Times New Roman" w:hAnsi="Times New Roman" w:cs="Times New Roman"/>
+          <w:sz w:val="24"/>
+          <w:szCs w:val="24"/>
+          <w:shd w:val="clear" w:color="auto" w:fill="FFFFFF"/>
+          <w:lang w:val="ru-RU"/>
+        </w:rPr>
+        <w:t xml:space="preserve">. Более подробно способ подсчета метрик описан в «ПЗ по </w:t>
+      </w:r>
+      <w:proofErr w:type="spellStart"/>
+      <w:r>
+        <w:rPr>
+          <w:rFonts w:ascii="Times New Roman" w:hAnsi="Times New Roman" w:cs="Times New Roman"/>
+          <w:sz w:val="24"/>
+          <w:szCs w:val="24"/>
+          <w:shd w:val="clear" w:color="auto" w:fill="FFFFFF"/>
+          <w:lang w:val="ru-RU"/>
+        </w:rPr>
+        <w:t>антиспуфингу</w:t>
+      </w:r>
+      <w:proofErr w:type="spellEnd"/>
+      <w:r>
+        <w:rPr>
+          <w:rFonts w:ascii="Times New Roman" w:hAnsi="Times New Roman" w:cs="Times New Roman"/>
+          <w:sz w:val="24"/>
+          <w:szCs w:val="24"/>
+          <w:shd w:val="clear" w:color="auto" w:fill="FFFFFF"/>
+          <w:lang w:val="ru-RU"/>
+        </w:rPr>
+        <w:t xml:space="preserve"> для </w:t>
+      </w:r>
+      <w:r>
+        <w:rPr>
+          <w:rFonts w:ascii="Times New Roman" w:hAnsi="Times New Roman" w:cs="Times New Roman"/>
+          <w:sz w:val="24"/>
+          <w:szCs w:val="24"/>
+          <w:shd w:val="clear" w:color="auto" w:fill="FFFFFF"/>
+        </w:rPr>
+        <w:t>RGBD</w:t>
+      </w:r>
+      <w:r>
+        <w:rPr>
+          <w:rFonts w:ascii="Times New Roman" w:hAnsi="Times New Roman" w:cs="Times New Roman"/>
+          <w:sz w:val="24"/>
+          <w:szCs w:val="24"/>
+          <w:shd w:val="clear" w:color="auto" w:fill="FFFFFF"/>
+          <w:lang w:val="ru-RU"/>
+        </w:rPr>
+        <w:t>»</w:t>
       </w:r>
     </w:p>
     <w:p>
@@ -1153,6 +1518,7 @@
           <w:sz w:val="24"/>
           <w:szCs w:val="24"/>
           <w:shd w:val="clear" w:color="auto" w:fill="FFFFFF"/>
+          <w:lang w:val="ru-RU"/>
         </w:rPr>
         <w:t>ре</w:t>
       </w:r>
@@ -1178,37 +1544,25 @@
           <w:rFonts w:ascii="Times New Roman" w:eastAsia="Times New Roman" w:hAnsi="Times New Roman" w:cs="Times New Roman"/>
           <w:sz w:val="24"/>
           <w:szCs w:val="24"/>
-          <w:highlight w:val="yellow"/>
-          <w:lang w:val="ru-RU"/>
-        </w:rPr>
-      </w:pPr>
-      <w:r>
-        <w:rPr>
-          <w:rFonts w:ascii="Times New Roman" w:hAnsi="Times New Roman" w:cs="Times New Roman"/>
-          <w:sz w:val="24"/>
-          <w:szCs w:val="24"/>
-          <w:shd w:val="clear" w:color="auto" w:fill="FFFFFF"/>
-          <w:lang w:val="ru-RU"/>
-        </w:rPr>
-        <w:t xml:space="preserve">ПО </w:t>
-      </w:r>
-      <w:r>
-        <w:rPr>
-          <w:rFonts w:ascii="Times New Roman" w:hAnsi="Times New Roman" w:cs="Times New Roman"/>
-          <w:sz w:val="24"/>
-          <w:szCs w:val="24"/>
-          <w:highlight w:val="yellow"/>
-          <w:shd w:val="clear" w:color="auto" w:fill="FFFFFF"/>
-          <w:lang w:val="ru-RU"/>
-        </w:rPr>
-        <w:t>«</w:t>
-      </w:r>
-      <w:r>
-        <w:rPr>
-          <w:rFonts w:ascii="Times New Roman" w:hAnsi="Times New Roman" w:cs="Times New Roman"/>
-          <w:sz w:val="24"/>
-          <w:szCs w:val="24"/>
-          <w:highlight w:val="yellow"/>
+          <w:lang w:val="ru-RU"/>
+        </w:rPr>
+      </w:pPr>
+      <w:r>
+        <w:rPr>
+          <w:rFonts w:ascii="Times New Roman" w:hAnsi="Times New Roman" w:cs="Times New Roman"/>
+          <w:sz w:val="24"/>
+          <w:szCs w:val="24"/>
+          <w:shd w:val="clear" w:color="auto" w:fill="FFFFFF"/>
+          <w:lang w:val="ru-RU"/>
+        </w:rPr>
+        <w:t>ПО «</w:t>
+      </w:r>
+      <w:proofErr w:type="spellStart"/>
+      <w:r>
+        <w:rPr>
+          <w:rFonts w:ascii="Times New Roman" w:hAnsi="Times New Roman" w:cs="Times New Roman"/>
+          <w:sz w:val="24"/>
+          <w:szCs w:val="24"/>
           <w:shd w:val="clear" w:color="auto" w:fill="FFFFFF"/>
         </w:rPr>
         <w:t>Deep</w:t>
@@ -1218,28 +1572,36 @@
           <w:rFonts w:ascii="Times New Roman" w:hAnsi="Times New Roman" w:cs="Times New Roman"/>
           <w:sz w:val="24"/>
           <w:szCs w:val="24"/>
-          <w:highlight w:val="yellow"/>
           <w:shd w:val="clear" w:color="auto" w:fill="FFFFFF"/>
         </w:rPr>
         <w:t>FR</w:t>
       </w:r>
-      <w:r>
-        <w:rPr>
-          <w:rFonts w:ascii="Times New Roman" w:hAnsi="Times New Roman" w:cs="Times New Roman"/>
-          <w:sz w:val="24"/>
-          <w:szCs w:val="24"/>
-          <w:highlight w:val="yellow"/>
-          <w:shd w:val="clear" w:color="auto" w:fill="FFFFFF"/>
-          <w:lang w:val="ru-RU"/>
-        </w:rPr>
-        <w:t>» должно обрабатывать запись с камеры в режиме реального времени</w:t>
-      </w:r>
-      <w:r>
-        <w:rPr>
-          <w:rFonts w:ascii="Times New Roman" w:hAnsi="Times New Roman" w:cs="Times New Roman"/>
-          <w:sz w:val="24"/>
-          <w:szCs w:val="24"/>
-          <w:highlight w:val="yellow"/>
+      <w:proofErr w:type="spellEnd"/>
+      <w:r>
+        <w:rPr>
+          <w:rFonts w:ascii="Times New Roman" w:hAnsi="Times New Roman" w:cs="Times New Roman"/>
+          <w:sz w:val="24"/>
+          <w:szCs w:val="24"/>
+          <w:shd w:val="clear" w:color="auto" w:fill="FFFFFF"/>
+          <w:lang w:val="ru-RU"/>
+        </w:rPr>
+        <w:t xml:space="preserve">» должно обрабатывать запись с камеры в режиме </w:t>
+      </w:r>
+      <w:r>
+        <w:rPr>
+          <w:rFonts w:ascii="Times New Roman" w:hAnsi="Times New Roman" w:cs="Times New Roman"/>
+          <w:sz w:val="24"/>
+          <w:szCs w:val="24"/>
+          <w:shd w:val="clear" w:color="auto" w:fill="FFFFFF"/>
+          <w:lang w:val="ru-RU"/>
+        </w:rPr>
+        <w:t>10</w:t>
+      </w:r>
+      <w:r>
+        <w:rPr>
+          <w:rFonts w:ascii="Times New Roman" w:hAnsi="Times New Roman" w:cs="Times New Roman"/>
+          <w:sz w:val="24"/>
+          <w:szCs w:val="24"/>
           <w:shd w:val="clear" w:color="auto" w:fill="FFFFFF"/>
           <w:lang w:val="ru-RU"/>
         </w:rPr>
@@ -1250,18 +1612,6 @@
           <w:rFonts w:ascii="Times New Roman" w:hAnsi="Times New Roman" w:cs="Times New Roman"/>
           <w:sz w:val="24"/>
           <w:szCs w:val="24"/>
-          <w:highlight w:val="yellow"/>
-          <w:shd w:val="clear" w:color="auto" w:fill="FFFFFF"/>
-          <w:lang w:val="ru-RU"/>
-        </w:rPr>
-        <w:t>(?</w:t>
-      </w:r>
-      <w:r>
-        <w:rPr>
-          <w:rFonts w:ascii="Times New Roman" w:hAnsi="Times New Roman" w:cs="Times New Roman"/>
-          <w:sz w:val="24"/>
-          <w:szCs w:val="24"/>
-          <w:highlight w:val="yellow"/>
           <w:shd w:val="clear" w:color="auto" w:fill="FFFFFF"/>
         </w:rPr>
         <w:t>fps</w:t>
@@ -1271,29 +1621,104 @@
           <w:rFonts w:ascii="Times New Roman" w:hAnsi="Times New Roman" w:cs="Times New Roman"/>
           <w:sz w:val="24"/>
           <w:szCs w:val="24"/>
-          <w:highlight w:val="yellow"/>
-          <w:shd w:val="clear" w:color="auto" w:fill="FFFFFF"/>
-          <w:lang w:val="ru-RU"/>
-        </w:rPr>
-        <w:t>)</w:t>
-      </w:r>
-      <w:r>
-        <w:rPr>
-          <w:rFonts w:ascii="Times New Roman" w:hAnsi="Times New Roman" w:cs="Times New Roman"/>
-          <w:sz w:val="24"/>
-          <w:szCs w:val="24"/>
-          <w:highlight w:val="yellow"/>
-          <w:shd w:val="clear" w:color="auto" w:fill="FFFFFF"/>
-          <w:lang w:val="ru-RU"/>
-        </w:rPr>
-        <w:t xml:space="preserve"> с допустимой задержкой в ? секунд</w:t>
-      </w:r>
-      <w:r>
-        <w:rPr>
-          <w:rFonts w:ascii="Times New Roman" w:eastAsia="Times New Roman" w:hAnsi="Times New Roman" w:cs="Times New Roman"/>
-          <w:sz w:val="24"/>
-          <w:szCs w:val="24"/>
-          <w:highlight w:val="yellow"/>
+          <w:shd w:val="clear" w:color="auto" w:fill="FFFFFF"/>
+          <w:lang w:val="ru-RU"/>
+        </w:rPr>
+        <w:t xml:space="preserve"> (</w:t>
+      </w:r>
+      <w:r>
+        <w:rPr>
+          <w:rFonts w:ascii="Times New Roman" w:hAnsi="Times New Roman" w:cs="Times New Roman"/>
+          <w:sz w:val="24"/>
+          <w:szCs w:val="24"/>
+          <w:shd w:val="clear" w:color="auto" w:fill="FFFFFF"/>
+        </w:rPr>
+        <w:t>CPU</w:t>
+      </w:r>
+      <w:r>
+        <w:rPr>
+          <w:rFonts w:ascii="Times New Roman" w:hAnsi="Times New Roman" w:cs="Times New Roman"/>
+          <w:sz w:val="24"/>
+          <w:szCs w:val="24"/>
+          <w:shd w:val="clear" w:color="auto" w:fill="FFFFFF"/>
+          <w:lang w:val="ru-RU"/>
+        </w:rPr>
+        <w:t xml:space="preserve"> </w:t>
+      </w:r>
+      <w:r>
+        <w:rPr>
+          <w:rFonts w:ascii="Times New Roman" w:hAnsi="Times New Roman" w:cs="Times New Roman"/>
+          <w:sz w:val="24"/>
+          <w:szCs w:val="24"/>
+          <w:shd w:val="clear" w:color="auto" w:fill="FFFFFF"/>
+          <w:lang w:val="ru-RU"/>
+        </w:rPr>
+        <w:t>или</w:t>
+      </w:r>
+      <w:r>
+        <w:rPr>
+          <w:rFonts w:ascii="Times New Roman" w:hAnsi="Times New Roman" w:cs="Times New Roman"/>
+          <w:sz w:val="24"/>
+          <w:szCs w:val="24"/>
+          <w:shd w:val="clear" w:color="auto" w:fill="FFFFFF"/>
+          <w:lang w:val="ru-RU"/>
+        </w:rPr>
+        <w:t xml:space="preserve"> </w:t>
+      </w:r>
+      <w:r>
+        <w:rPr>
+          <w:rFonts w:ascii="Times New Roman" w:hAnsi="Times New Roman" w:cs="Times New Roman"/>
+          <w:sz w:val="24"/>
+          <w:szCs w:val="24"/>
+          <w:shd w:val="clear" w:color="auto" w:fill="FFFFFF"/>
+        </w:rPr>
+        <w:t>GPU</w:t>
+      </w:r>
+      <w:r>
+        <w:rPr>
+          <w:rFonts w:ascii="Times New Roman" w:hAnsi="Times New Roman" w:cs="Times New Roman"/>
+          <w:sz w:val="24"/>
+          <w:szCs w:val="24"/>
+          <w:shd w:val="clear" w:color="auto" w:fill="FFFFFF"/>
+          <w:lang w:val="ru-RU"/>
+        </w:rPr>
+        <w:t xml:space="preserve">) </w:t>
+      </w:r>
+      <w:r>
+        <w:rPr>
+          <w:rFonts w:ascii="Times New Roman" w:hAnsi="Times New Roman" w:cs="Times New Roman"/>
+          <w:sz w:val="24"/>
+          <w:szCs w:val="24"/>
+          <w:shd w:val="clear" w:color="auto" w:fill="FFFFFF"/>
+          <w:lang w:val="ru-RU"/>
+        </w:rPr>
+        <w:t>с допустимой задержкой в 0.2</w:t>
+      </w:r>
+      <w:r>
+        <w:rPr>
+          <w:rFonts w:ascii="Times New Roman" w:hAnsi="Times New Roman" w:cs="Times New Roman"/>
+          <w:sz w:val="24"/>
+          <w:szCs w:val="24"/>
+          <w:shd w:val="clear" w:color="auto" w:fill="FFFFFF"/>
+          <w:lang w:val="ru-RU"/>
+        </w:rPr>
+        <w:t xml:space="preserve"> секунд</w:t>
+      </w:r>
+      <w:r>
+        <w:rPr>
+          <w:rFonts w:ascii="Times New Roman" w:hAnsi="Times New Roman" w:cs="Times New Roman"/>
+          <w:sz w:val="24"/>
+          <w:szCs w:val="24"/>
+          <w:shd w:val="clear" w:color="auto" w:fill="FFFFFF"/>
+          <w:lang w:val="ru-RU"/>
+        </w:rPr>
+        <w:t>ы</w:t>
+      </w:r>
+      <w:r>
+        <w:rPr>
+          <w:rFonts w:ascii="Times New Roman" w:eastAsia="Times New Roman" w:hAnsi="Times New Roman" w:cs="Times New Roman"/>
+          <w:sz w:val="24"/>
+          <w:szCs w:val="24"/>
           <w:lang w:val="ru-RU"/>
         </w:rPr>
         <w:t>.</w:t>
@@ -1353,19 +1778,34 @@
           <w:rFonts w:ascii="Times New Roman" w:eastAsia="Times New Roman" w:hAnsi="Times New Roman" w:cs="Times New Roman"/>
           <w:sz w:val="24"/>
           <w:szCs w:val="24"/>
-          <w:highlight w:val="yellow"/>
-          <w:lang w:val="ru-RU"/>
-        </w:rPr>
-      </w:pPr>
-      <w:r>
-        <w:rPr>
-          <w:rFonts w:ascii="Times New Roman" w:eastAsia="Times New Roman" w:hAnsi="Times New Roman" w:cs="Times New Roman"/>
-          <w:sz w:val="24"/>
-          <w:szCs w:val="24"/>
-          <w:highlight w:val="yellow"/>
+          <w:lang w:val="ru-RU"/>
+        </w:rPr>
+      </w:pPr>
+      <w:r>
+        <w:rPr>
+          <w:rFonts w:ascii="Times New Roman" w:eastAsia="Times New Roman" w:hAnsi="Times New Roman" w:cs="Times New Roman"/>
+          <w:sz w:val="24"/>
+          <w:szCs w:val="24"/>
           <w:lang w:val="ru-RU"/>
         </w:rPr>
         <w:t>До 45% влево/вправо</w:t>
+      </w:r>
+      <w:r>
+        <w:rPr>
+          <w:rFonts w:ascii="Times New Roman" w:eastAsia="Times New Roman" w:hAnsi="Times New Roman" w:cs="Times New Roman"/>
+          <w:sz w:val="24"/>
+          <w:szCs w:val="24"/>
+          <w:lang w:val="ru-RU"/>
+        </w:rPr>
+        <w:t xml:space="preserve"> (</w:t>
+      </w:r>
+      <w:r>
+        <w:rPr>
+          <w:rFonts w:ascii="Times New Roman" w:eastAsia="Times New Roman" w:hAnsi="Times New Roman" w:cs="Times New Roman"/>
+          <w:sz w:val="24"/>
+          <w:szCs w:val="24"/>
+        </w:rPr>
+        <w:t>Yaw)</w:t>
       </w:r>
     </w:p>
     <w:p>
@@ -1379,19 +1819,25 @@
           <w:rFonts w:ascii="Times New Roman" w:eastAsia="Times New Roman" w:hAnsi="Times New Roman" w:cs="Times New Roman"/>
           <w:sz w:val="24"/>
           <w:szCs w:val="24"/>
-          <w:highlight w:val="yellow"/>
-          <w:lang w:val="ru-RU"/>
-        </w:rPr>
-      </w:pPr>
-      <w:r>
-        <w:rPr>
-          <w:rFonts w:ascii="Times New Roman" w:eastAsia="Times New Roman" w:hAnsi="Times New Roman" w:cs="Times New Roman"/>
-          <w:sz w:val="24"/>
-          <w:szCs w:val="24"/>
-          <w:highlight w:val="yellow"/>
+          <w:lang w:val="ru-RU"/>
+        </w:rPr>
+      </w:pPr>
+      <w:r>
+        <w:rPr>
+          <w:rFonts w:ascii="Times New Roman" w:eastAsia="Times New Roman" w:hAnsi="Times New Roman" w:cs="Times New Roman"/>
+          <w:sz w:val="24"/>
+          <w:szCs w:val="24"/>
           <w:lang w:val="ru-RU"/>
         </w:rPr>
         <w:t>До 15% вверх/вниз</w:t>
+      </w:r>
+      <w:r>
+        <w:rPr>
+          <w:rFonts w:ascii="Times New Roman" w:eastAsia="Times New Roman" w:hAnsi="Times New Roman" w:cs="Times New Roman"/>
+          <w:sz w:val="24"/>
+          <w:szCs w:val="24"/>
+        </w:rPr>
+        <w:t xml:space="preserve"> (Pitch)</w:t>
       </w:r>
     </w:p>
     <w:p>
@@ -1404,27 +1850,43 @@
           <w:rFonts w:ascii="Times New Roman" w:eastAsia="Times New Roman" w:hAnsi="Times New Roman" w:cs="Times New Roman"/>
           <w:sz w:val="24"/>
           <w:szCs w:val="24"/>
-          <w:highlight w:val="yellow"/>
-        </w:rPr>
-      </w:pPr>
-      <w:r>
-        <w:rPr>
-          <w:rFonts w:ascii="Times New Roman" w:eastAsia="Times New Roman" w:hAnsi="Times New Roman" w:cs="Times New Roman"/>
-          <w:sz w:val="24"/>
-          <w:szCs w:val="24"/>
-          <w:highlight w:val="yellow"/>
-          <w:lang w:val="ru-RU"/>
-        </w:rPr>
-        <w:t>До 30% по/п</w:t>
-      </w:r>
-      <w:r>
-        <w:rPr>
-          <w:rFonts w:ascii="Times New Roman" w:eastAsia="Times New Roman" w:hAnsi="Times New Roman" w:cs="Times New Roman"/>
-          <w:sz w:val="24"/>
-          <w:szCs w:val="24"/>
-          <w:highlight w:val="yellow"/>
-        </w:rPr>
-        <w:t>ротив часовой стрелки</w:t>
+          <w:lang w:val="ru-RU"/>
+        </w:rPr>
+      </w:pPr>
+      <w:r>
+        <w:rPr>
+          <w:rFonts w:ascii="Times New Roman" w:eastAsia="Times New Roman" w:hAnsi="Times New Roman" w:cs="Times New Roman"/>
+          <w:sz w:val="24"/>
+          <w:szCs w:val="24"/>
+          <w:lang w:val="ru-RU"/>
+        </w:rPr>
+        <w:t>До 30% по/против часовой стрелки</w:t>
+      </w:r>
+      <w:r>
+        <w:rPr>
+          <w:rFonts w:ascii="Times New Roman" w:eastAsia="Times New Roman" w:hAnsi="Times New Roman" w:cs="Times New Roman"/>
+          <w:sz w:val="24"/>
+          <w:szCs w:val="24"/>
+          <w:lang w:val="ru-RU"/>
+        </w:rPr>
+        <w:t xml:space="preserve"> (</w:t>
+      </w:r>
+      <w:r>
+        <w:rPr>
+          <w:rFonts w:ascii="Times New Roman" w:eastAsia="Times New Roman" w:hAnsi="Times New Roman" w:cs="Times New Roman"/>
+          <w:sz w:val="24"/>
+          <w:szCs w:val="24"/>
+        </w:rPr>
+        <w:t>Roll</w:t>
+      </w:r>
+      <w:r>
+        <w:rPr>
+          <w:rFonts w:ascii="Times New Roman" w:eastAsia="Times New Roman" w:hAnsi="Times New Roman" w:cs="Times New Roman"/>
+          <w:sz w:val="24"/>
+          <w:szCs w:val="24"/>
+          <w:lang w:val="ru-RU"/>
+        </w:rPr>
+        <w:t>)</w:t>
       </w:r>
     </w:p>
     <w:p>
@@ -1448,19 +1910,20 @@
           <w:szCs w:val="24"/>
           <w:lang w:val="ru-RU"/>
         </w:rPr>
-        <w:t>Система должна обладать функцией антиспу</w:t>
-      </w:r>
-      <w:bookmarkStart w:id="0" w:name="_GoBack"/>
-      <w:bookmarkEnd w:id="0"/>
-      <w:r>
-        <w:rPr>
-          <w:rFonts w:ascii="Times New Roman" w:eastAsia="Times New Roman" w:hAnsi="Times New Roman" w:cs="Times New Roman"/>
-          <w:sz w:val="24"/>
-          <w:szCs w:val="24"/>
-          <w:lang w:val="ru-RU"/>
-        </w:rPr>
-        <w:t>финга</w:t>
-      </w:r>
+        <w:lastRenderedPageBreak/>
+        <w:t xml:space="preserve">Система должна обладать функцией </w:t>
+      </w:r>
+      <w:proofErr w:type="spellStart"/>
+      <w:r>
+        <w:rPr>
+          <w:rFonts w:ascii="Times New Roman" w:eastAsia="Times New Roman" w:hAnsi="Times New Roman" w:cs="Times New Roman"/>
+          <w:sz w:val="24"/>
+          <w:szCs w:val="24"/>
+          <w:lang w:val="ru-RU"/>
+        </w:rPr>
+        <w:t>антиспуфинга</w:t>
+      </w:r>
+      <w:proofErr w:type="spellEnd"/>
       <w:r>
         <w:rPr>
           <w:rFonts w:ascii="Times New Roman" w:eastAsia="Times New Roman" w:hAnsi="Times New Roman" w:cs="Times New Roman"/>
@@ -1647,6 +2110,93 @@
       <w:r>
         <w:continuationSeparator/>
       </w:r>
+    </w:p>
+  </w:footnote>
+  <w:footnote w:id="1">
+    <w:p>
+      <w:pPr>
+        <w:pStyle w:val="a9"/>
+        <w:rPr>
+          <w:vertAlign w:val="superscript"/>
+        </w:rPr>
+      </w:pPr>
+      <w:r>
+        <w:rPr>
+          <w:rStyle w:val="a8"/>
+        </w:rPr>
+        <w:footnoteRef/>
+      </w:r>
+      <w:r>
+        <w:t xml:space="preserve"> </w:t>
+      </w:r>
+      <w:r>
+        <w:t>m</w:t>
+      </w:r>
+      <w:r>
+        <w:rPr>
+          <w:lang w:val="ru-RU"/>
+        </w:rPr>
+        <w:t>АР</w:t>
+      </w:r>
+      <w:r>
+        <w:t xml:space="preserve"> (mean average </w:t>
+      </w:r>
+      <w:r>
+        <w:t xml:space="preserve">precision) - </w:t>
+      </w:r>
+      <w:r>
+        <w:t xml:space="preserve">Gordon V. Cormack and Thomas R. </w:t>
+      </w:r>
+      <w:proofErr w:type="spellStart"/>
+      <w:r>
+        <w:t>Lynam</w:t>
+      </w:r>
+      <w:proofErr w:type="spellEnd"/>
+      <w:r>
+        <w:t xml:space="preserve"> David R. </w:t>
+      </w:r>
+      <w:proofErr w:type="spellStart"/>
+      <w:r>
+        <w:t>Cheriton</w:t>
+      </w:r>
+      <w:proofErr w:type="spellEnd"/>
+      <w:r>
+        <w:t xml:space="preserve"> School of Computer Science University of Waterloo </w:t>
+      </w:r>
+      <w:proofErr w:type="spellStart"/>
+      <w:r>
+        <w:t>Waterloo</w:t>
+      </w:r>
+      <w:proofErr w:type="spellEnd"/>
+      <w:r>
+        <w:t>, Ontario N2L 3G1, Canada</w:t>
+      </w:r>
+      <w:r>
+        <w:t xml:space="preserve"> «</w:t>
+      </w:r>
+      <w:proofErr w:type="spellStart"/>
+      <w:r>
+        <w:t>Cheriton</w:t>
+      </w:r>
+      <w:proofErr w:type="spellEnd"/>
+      <w:r>
+        <w:t xml:space="preserve"> Statistical Precision of Information Retrieval Evaluation</w:t>
+      </w:r>
+      <w:r>
+        <w:t>»</w:t>
+      </w:r>
+      <w:r>
+        <w:t xml:space="preserve"> </w:t>
+      </w:r>
+    </w:p>
+    <w:p>
+      <w:pPr>
+        <w:pStyle w:val="a9"/>
+        <w:rPr>
+          <w:sz w:val="26"/>
+          <w:szCs w:val="26"/>
+        </w:rPr>
+      </w:pPr>
     </w:p>
   </w:footnote>
 </w:footnotes>
@@ -2619,7 +3169,7 @@
 </file>
 
 <file path=customXml/itemProps1.xml><?xml version="1.0" encoding="utf-8"?>
-<ds:datastoreItem xmlns:ds="http://schemas.openxmlformats.org/officeDocument/2006/customXml" ds:itemID="{5FAE01F0-F773-43D5-A9A4-3C50B0D77353}">
+<ds:datastoreItem xmlns:ds="http://schemas.openxmlformats.org/officeDocument/2006/customXml" ds:itemID="{A7E7E4A4-AFD4-4CCD-86CD-1A7B63326752}">
   <ds:schemaRefs>
     <ds:schemaRef ds:uri="http://schemas.openxmlformats.org/officeDocument/2006/bibliography"/>
   </ds:schemaRefs>

</xml_diff>